<commit_message>
IS PPractice Components Diagram 1.1
Listo para entregar


Former-commit-id: f826dd36d1d8f1763fb4259ef372d70afe94fe18
</commit_message>
<xml_diff>
--- a/IS/PPractice Components diagram/100405951-IND-2.docx
+++ b/IS/PPractice Components diagram/100405951-IND-2.docx
@@ -4,7 +4,7 @@
   <w:body>
     <w:p>
       <w:pPr>
-        <w:pStyle w:val="Ttulo1"/>
+        <w:pStyle w:val="Heading1"/>
         <w:jc w:val="center"/>
         <w:rPr>
           <w:rFonts w:ascii="Helvetica" w:hAnsi="Helvetica" w:cs="Helvetica"/>
@@ -130,599 +130,19 @@
       <w:pPr>
         <w:jc w:val="center"/>
         <w:rPr>
-          <w:rFonts w:ascii="Helvetica" w:hAnsi="Helvetica" w:cs="Helvetica"/>
-          <w:b/>
-          <w:lang w:val="es-ES"/>
-        </w:rPr>
-      </w:pPr>
-      <w:r>
-        <w:rPr>
-          <w:rFonts w:ascii="Helvetica" w:hAnsi="Helvetica" w:cs="Helvetica"/>
-          <w:b/>
-          <w:highlight w:val="yellow"/>
-          <w:lang w:val="es-ES"/>
-        </w:rPr>
-        <w:t>&lt;AUTOR&gt;</w:t>
+          <w:lang w:val="es-ES"/>
+        </w:rPr>
+      </w:pPr>
+      <w:r>
+        <w:rPr>
+          <w:lang w:val="es-ES"/>
+        </w:rPr>
+        <w:t>Jorge Rodríguez Fraile, 100405951</w:t>
       </w:r>
     </w:p>
     <w:p>
       <w:pPr>
-        <w:spacing w:before="120" w:after="120" w:line="240" w:lineRule="auto"/>
-        <w:rPr>
-          <w:lang w:val="es-ES"/>
-        </w:rPr>
-      </w:pPr>
-      <w:r>
-        <w:rPr>
-          <w:lang w:val="es-ES"/>
-        </w:rPr>
-        <w:t>El objetivo de esta tarea es crear un diagrama de component</w:t>
-      </w:r>
-      <w:r>
-        <w:rPr>
-          <w:lang w:val="es-ES"/>
-        </w:rPr>
-        <w:t>e</w:t>
-      </w:r>
-      <w:r>
-        <w:rPr>
-          <w:lang w:val="es-ES"/>
-        </w:rPr>
-        <w:t xml:space="preserve">s en base al ejercicio </w:t>
-      </w:r>
-      <w:r>
-        <w:rPr>
-          <w:lang w:val="es-ES"/>
-        </w:rPr>
-        <w:t xml:space="preserve">realizado en la práctica </w:t>
-      </w:r>
-      <w:r>
-        <w:rPr>
-          <w:lang w:val="es-ES"/>
-        </w:rPr>
-        <w:t>P</w:t>
-      </w:r>
-      <w:r>
-        <w:rPr>
-          <w:lang w:val="es-ES"/>
-        </w:rPr>
-        <w:t>8</w:t>
-      </w:r>
-      <w:r>
-        <w:rPr>
-          <w:lang w:val="es-ES"/>
-        </w:rPr>
-        <w:t>-</w:t>
-      </w:r>
-      <w:r>
-        <w:rPr>
-          <w:lang w:val="es-ES"/>
-        </w:rPr>
-        <w:t>Modelado Arquitectónico</w:t>
-      </w:r>
-      <w:r>
-        <w:rPr>
-          <w:lang w:val="es-ES"/>
-        </w:rPr>
-        <w:t>.</w:t>
-      </w:r>
-    </w:p>
-    <w:p>
-      <w:pPr>
-        <w:pStyle w:val="Prrafodelista"/>
-        <w:numPr>
-          <w:ilvl w:val="0"/>
-          <w:numId w:val="1"/>
-        </w:numPr>
-        <w:spacing w:before="120" w:after="120" w:line="240" w:lineRule="auto"/>
-        <w:rPr>
-          <w:lang w:val="es-ES"/>
-        </w:rPr>
-      </w:pPr>
-      <w:r>
-        <w:rPr>
-          <w:lang w:val="es-ES"/>
-        </w:rPr>
-        <w:t>Tipo de actividad</w:t>
-      </w:r>
-      <w:r>
-        <w:rPr>
-          <w:lang w:val="es-ES"/>
-        </w:rPr>
-        <w:t xml:space="preserve">: </w:t>
-      </w:r>
-      <w:r>
-        <w:rPr>
-          <w:lang w:val="es-ES"/>
-        </w:rPr>
-        <w:t>individual</w:t>
-      </w:r>
-      <w:r>
-        <w:rPr>
-          <w:lang w:val="es-ES"/>
-        </w:rPr>
-        <w:t xml:space="preserve"> </w:t>
-      </w:r>
-    </w:p>
-    <w:p>
-      <w:pPr>
-        <w:pStyle w:val="Prrafodelista"/>
-        <w:numPr>
-          <w:ilvl w:val="0"/>
-          <w:numId w:val="1"/>
-        </w:numPr>
-        <w:spacing w:before="120" w:after="120" w:line="240" w:lineRule="auto"/>
-        <w:rPr>
-          <w:lang w:val="es-ES"/>
-        </w:rPr>
-      </w:pPr>
-      <w:r>
-        <w:rPr>
-          <w:lang w:val="es-ES"/>
-        </w:rPr>
-        <w:t>Calificación</w:t>
-      </w:r>
-      <w:r>
-        <w:rPr>
-          <w:lang w:val="es-ES"/>
-        </w:rPr>
-        <w:t xml:space="preserve">: 5% </w:t>
-      </w:r>
-      <w:r>
-        <w:rPr>
-          <w:lang w:val="es-ES"/>
-        </w:rPr>
-        <w:t>de</w:t>
-      </w:r>
-      <w:r>
-        <w:rPr>
-          <w:lang w:val="es-ES"/>
-        </w:rPr>
-        <w:t xml:space="preserve"> </w:t>
-      </w:r>
-      <w:r>
-        <w:rPr>
-          <w:lang w:val="es-ES"/>
-        </w:rPr>
-        <w:t>la</w:t>
-      </w:r>
-      <w:r>
-        <w:rPr>
-          <w:lang w:val="es-ES"/>
-        </w:rPr>
-        <w:t xml:space="preserve"> </w:t>
-      </w:r>
-      <w:r>
-        <w:rPr>
-          <w:lang w:val="es-ES"/>
-        </w:rPr>
-        <w:t>evaluación continua</w:t>
-      </w:r>
-    </w:p>
-    <w:p>
-      <w:pPr>
-        <w:pStyle w:val="Prrafodelista"/>
-        <w:numPr>
-          <w:ilvl w:val="0"/>
-          <w:numId w:val="1"/>
-        </w:numPr>
-        <w:spacing w:before="120" w:after="120" w:line="240" w:lineRule="auto"/>
-        <w:rPr>
-          <w:lang w:val="es-ES"/>
-        </w:rPr>
-      </w:pPr>
-      <w:r>
-        <w:rPr>
-          <w:lang w:val="es-ES"/>
-        </w:rPr>
-        <w:t>Fecha Límite</w:t>
-      </w:r>
-      <w:r>
-        <w:rPr>
-          <w:lang w:val="es-ES"/>
-        </w:rPr>
-        <w:t xml:space="preserve">: </w:t>
-      </w:r>
-      <w:r>
-        <w:rPr>
-          <w:lang w:val="es-ES"/>
-        </w:rPr>
-        <w:t>6</w:t>
-      </w:r>
-      <w:r>
-        <w:rPr>
-          <w:lang w:val="es-ES"/>
-        </w:rPr>
-        <w:t xml:space="preserve"> </w:t>
-      </w:r>
-      <w:r>
-        <w:rPr>
-          <w:lang w:val="es-ES"/>
-        </w:rPr>
-        <w:t>de</w:t>
-      </w:r>
-      <w:r>
-        <w:rPr>
-          <w:lang w:val="es-ES"/>
-        </w:rPr>
-        <w:t xml:space="preserve"> </w:t>
-      </w:r>
-      <w:r>
-        <w:rPr>
-          <w:lang w:val="es-ES"/>
-        </w:rPr>
-        <w:t>di</w:t>
-      </w:r>
-      <w:r>
-        <w:rPr>
-          <w:lang w:val="es-ES"/>
-        </w:rPr>
-        <w:t>c</w:t>
-      </w:r>
-      <w:r>
-        <w:rPr>
-          <w:lang w:val="es-ES"/>
-        </w:rPr>
-        <w:t>i</w:t>
-      </w:r>
-      <w:r>
-        <w:rPr>
-          <w:lang w:val="es-ES"/>
-        </w:rPr>
-        <w:t>embr</w:t>
-      </w:r>
-      <w:r>
-        <w:rPr>
-          <w:lang w:val="es-ES"/>
-        </w:rPr>
-        <w:t>e</w:t>
-      </w:r>
-      <w:r>
-        <w:rPr>
-          <w:lang w:val="es-ES"/>
-        </w:rPr>
-        <w:t xml:space="preserve"> 20</w:t>
-      </w:r>
-      <w:r>
-        <w:rPr>
-          <w:lang w:val="es-ES"/>
-        </w:rPr>
-        <w:t>20</w:t>
-      </w:r>
-    </w:p>
-    <w:p>
-      <w:pPr>
-        <w:pStyle w:val="Prrafodelista"/>
-        <w:numPr>
-          <w:ilvl w:val="0"/>
-          <w:numId w:val="1"/>
-        </w:numPr>
-        <w:spacing w:before="120" w:after="120" w:line="240" w:lineRule="auto"/>
-        <w:rPr>
-          <w:lang w:val="es-ES"/>
-        </w:rPr>
-      </w:pPr>
-      <w:r>
-        <w:rPr>
-          <w:lang w:val="es-ES"/>
-        </w:rPr>
-        <w:t>Entregable</w:t>
-      </w:r>
-      <w:r>
-        <w:rPr>
-          <w:lang w:val="es-ES"/>
-        </w:rPr>
-        <w:t xml:space="preserve">: </w:t>
-      </w:r>
-      <w:r>
-        <w:rPr>
-          <w:lang w:val="es-ES"/>
-        </w:rPr>
-        <w:t>Un document</w:t>
-      </w:r>
-      <w:r>
-        <w:rPr>
-          <w:lang w:val="es-ES"/>
-        </w:rPr>
-        <w:t>o</w:t>
-      </w:r>
-      <w:r>
-        <w:rPr>
-          <w:lang w:val="es-ES"/>
-        </w:rPr>
-        <w:t xml:space="preserve"> de</w:t>
-      </w:r>
-      <w:r>
-        <w:rPr>
-          <w:lang w:val="es-ES"/>
-        </w:rPr>
-        <w:t xml:space="preserve"> (1-2 p</w:t>
-      </w:r>
-      <w:r>
-        <w:rPr>
-          <w:lang w:val="es-ES"/>
-        </w:rPr>
-        <w:t>á</w:t>
-      </w:r>
-      <w:r>
-        <w:rPr>
-          <w:lang w:val="es-ES"/>
-        </w:rPr>
-        <w:t>g</w:t>
-      </w:r>
-      <w:r>
-        <w:rPr>
-          <w:lang w:val="es-ES"/>
-        </w:rPr>
-        <w:t>inas</w:t>
-      </w:r>
-      <w:r>
-        <w:rPr>
-          <w:lang w:val="es-ES"/>
-        </w:rPr>
-        <w:t>) inclu</w:t>
-      </w:r>
-      <w:r>
-        <w:rPr>
-          <w:lang w:val="es-ES"/>
-        </w:rPr>
-        <w:t>yendo un resumen de</w:t>
-      </w:r>
-      <w:r>
-        <w:rPr>
-          <w:lang w:val="es-ES"/>
-        </w:rPr>
-        <w:t xml:space="preserve">l </w:t>
-      </w:r>
-      <w:r>
-        <w:rPr>
-          <w:lang w:val="es-ES"/>
-        </w:rPr>
-        <w:t>s</w:t>
-      </w:r>
-      <w:r>
-        <w:rPr>
-          <w:lang w:val="es-ES"/>
-        </w:rPr>
-        <w:t xml:space="preserve">istema elegido, un </w:t>
-      </w:r>
-      <w:r>
-        <w:rPr>
-          <w:lang w:val="es-ES"/>
-        </w:rPr>
-        <w:t>diagram</w:t>
-      </w:r>
-      <w:r>
-        <w:rPr>
-          <w:lang w:val="es-ES"/>
-        </w:rPr>
-        <w:t>a de componentes</w:t>
-      </w:r>
-      <w:r>
-        <w:rPr>
-          <w:lang w:val="es-ES"/>
-        </w:rPr>
-        <w:t xml:space="preserve"> </w:t>
-      </w:r>
-      <w:r>
-        <w:rPr>
-          <w:lang w:val="es-ES"/>
-        </w:rPr>
-        <w:t>y</w:t>
-      </w:r>
-      <w:r>
-        <w:rPr>
-          <w:lang w:val="es-ES"/>
-        </w:rPr>
-        <w:t xml:space="preserve"> </w:t>
-      </w:r>
-      <w:r>
-        <w:rPr>
-          <w:lang w:val="es-ES"/>
-        </w:rPr>
-        <w:t>una</w:t>
-      </w:r>
-      <w:r>
-        <w:rPr>
-          <w:lang w:val="es-ES"/>
-        </w:rPr>
-        <w:t xml:space="preserve"> list</w:t>
-      </w:r>
-      <w:r>
-        <w:rPr>
-          <w:lang w:val="es-ES"/>
-        </w:rPr>
-        <w:t>a</w:t>
-      </w:r>
-      <w:r>
-        <w:rPr>
-          <w:lang w:val="es-ES"/>
-        </w:rPr>
-        <w:t xml:space="preserve"> </w:t>
-      </w:r>
-      <w:r>
-        <w:rPr>
-          <w:lang w:val="es-ES"/>
-        </w:rPr>
-        <w:t>de</w:t>
-      </w:r>
-      <w:r>
-        <w:rPr>
-          <w:lang w:val="es-ES"/>
-        </w:rPr>
-        <w:t xml:space="preserve"> </w:t>
-      </w:r>
-      <w:r>
-        <w:rPr>
-          <w:lang w:val="es-ES"/>
-        </w:rPr>
-        <w:t xml:space="preserve">puntos clave </w:t>
-      </w:r>
-      <w:r>
-        <w:rPr>
-          <w:lang w:val="es-ES"/>
-        </w:rPr>
-        <w:t>(decisi</w:t>
-      </w:r>
-      <w:r>
-        <w:rPr>
-          <w:lang w:val="es-ES"/>
-        </w:rPr>
-        <w:t>o</w:t>
-      </w:r>
-      <w:r>
-        <w:rPr>
-          <w:lang w:val="es-ES"/>
-        </w:rPr>
-        <w:t>n</w:t>
-      </w:r>
-      <w:r>
-        <w:rPr>
-          <w:lang w:val="es-ES"/>
-        </w:rPr>
-        <w:t>es</w:t>
-      </w:r>
-      <w:r>
-        <w:rPr>
-          <w:lang w:val="es-ES"/>
-        </w:rPr>
-        <w:t xml:space="preserve"> </w:t>
-      </w:r>
-      <w:r>
-        <w:rPr>
-          <w:lang w:val="es-ES"/>
-        </w:rPr>
-        <w:t>que se han tomado para definir los componentes y sus interfaces</w:t>
-      </w:r>
-      <w:r>
-        <w:rPr>
-          <w:lang w:val="es-ES"/>
-        </w:rPr>
-        <w:t>)</w:t>
-      </w:r>
-    </w:p>
-    <w:p>
-      <w:pPr>
-        <w:pStyle w:val="Prrafodelista"/>
-        <w:numPr>
-          <w:ilvl w:val="0"/>
-          <w:numId w:val="1"/>
-        </w:numPr>
-        <w:spacing w:before="120" w:after="120" w:line="240" w:lineRule="auto"/>
-        <w:rPr>
-          <w:lang w:val="es-ES"/>
-        </w:rPr>
-      </w:pPr>
-      <w:r>
-        <w:rPr>
-          <w:lang w:val="es-ES"/>
-        </w:rPr>
-        <w:t>Nomenclatura fichero</w:t>
-      </w:r>
-      <w:r>
-        <w:rPr>
-          <w:lang w:val="es-ES"/>
-        </w:rPr>
-        <w:t>: &lt;</w:t>
-      </w:r>
-      <w:r>
-        <w:rPr>
-          <w:lang w:val="es-ES"/>
-        </w:rPr>
-        <w:t>Vuestra Clave</w:t>
-      </w:r>
-      <w:r>
-        <w:rPr>
-          <w:lang w:val="es-ES"/>
-        </w:rPr>
-        <w:t>&gt;-IND-</w:t>
-      </w:r>
-      <w:proofErr w:type="gramStart"/>
-      <w:r>
-        <w:rPr>
-          <w:lang w:val="es-ES"/>
-        </w:rPr>
-        <w:t>2</w:t>
-      </w:r>
-      <w:r>
-        <w:rPr>
-          <w:lang w:val="es-ES"/>
-        </w:rPr>
-        <w:t>.{</w:t>
-      </w:r>
-      <w:proofErr w:type="spellStart"/>
-      <w:proofErr w:type="gramEnd"/>
-      <w:r>
-        <w:rPr>
-          <w:lang w:val="es-ES"/>
-        </w:rPr>
-        <w:t>pdf</w:t>
-      </w:r>
-      <w:proofErr w:type="spellEnd"/>
-      <w:r>
-        <w:rPr>
-          <w:lang w:val="es-ES"/>
-        </w:rPr>
-        <w:t>}</w:t>
-      </w:r>
-    </w:p>
-    <w:p>
-      <w:pPr>
-        <w:rPr>
-          <w:rFonts w:ascii="Helvetica" w:hAnsi="Helvetica" w:cs="Helvetica"/>
-          <w:b/>
-          <w:highlight w:val="yellow"/>
-          <w:lang w:val="es-ES"/>
-        </w:rPr>
-      </w:pPr>
-    </w:p>
-    <w:p>
-      <w:pPr>
-        <w:rPr>
-          <w:rFonts w:ascii="Helvetica" w:hAnsi="Helvetica" w:cs="Helvetica"/>
-          <w:b/>
-          <w:lang w:val="es-ES"/>
-        </w:rPr>
-      </w:pPr>
-      <w:r>
-        <w:rPr>
-          <w:rFonts w:ascii="Helvetica" w:hAnsi="Helvetica" w:cs="Helvetica"/>
-          <w:b/>
-          <w:highlight w:val="yellow"/>
-          <w:lang w:val="es-ES"/>
-        </w:rPr>
-        <w:t>&lt;</w:t>
-      </w:r>
-      <w:r>
-        <w:rPr>
-          <w:rFonts w:ascii="Helvetica" w:hAnsi="Helvetica" w:cs="Helvetica"/>
-          <w:b/>
-          <w:highlight w:val="yellow"/>
-          <w:lang w:val="es-ES"/>
-        </w:rPr>
-        <w:t>ELIMINAR ESTA DESCRIPCIÓN PREVIO AL ENVIO DEL DOCUMENTO</w:t>
-      </w:r>
-      <w:r>
-        <w:rPr>
-          <w:rFonts w:ascii="Helvetica" w:hAnsi="Helvetica" w:cs="Helvetica"/>
-          <w:b/>
-          <w:highlight w:val="yellow"/>
-          <w:lang w:val="es-ES"/>
-        </w:rPr>
-        <w:t>&gt;</w:t>
-      </w:r>
-    </w:p>
-    <w:p>
-      <w:pPr>
-        <w:spacing w:before="120" w:after="120" w:line="240" w:lineRule="auto"/>
-        <w:rPr>
-          <w:lang w:val="es-ES"/>
-        </w:rPr>
-      </w:pPr>
-    </w:p>
-    <w:p>
-      <w:pPr>
-        <w:pStyle w:val="Prrafodelista"/>
+        <w:pStyle w:val="ListParagraph"/>
         <w:numPr>
           <w:ilvl w:val="0"/>
           <w:numId w:val="12"/>
@@ -744,74 +164,571 @@
     </w:p>
     <w:p>
       <w:pPr>
-        <w:pStyle w:val="Prrafodelista"/>
-        <w:rPr>
-          <w:rFonts w:ascii="Helvetica" w:hAnsi="Helvetica" w:cs="Helvetica"/>
-          <w:b/>
-          <w:lang w:val="es-ES"/>
-        </w:rPr>
-      </w:pPr>
+        <w:ind w:left="360"/>
+        <w:jc w:val="both"/>
+        <w:rPr>
+          <w:rFonts w:ascii="Helvetica" w:hAnsi="Helvetica" w:cs="Helvetica"/>
+          <w:bCs/>
+          <w:lang w:val="es-ES"/>
+        </w:rPr>
+      </w:pPr>
+      <w:r>
+        <w:rPr>
+          <w:rFonts w:ascii="Helvetica" w:hAnsi="Helvetica" w:cs="Helvetica"/>
+          <w:bCs/>
+          <w:lang w:val="es-ES"/>
+        </w:rPr>
+        <w:t xml:space="preserve">El sistema que hemos analizado se trata de un servicio de información </w:t>
+      </w:r>
+      <w:r>
+        <w:rPr>
+          <w:rFonts w:ascii="Helvetica" w:hAnsi="Helvetica" w:cs="Helvetica"/>
+          <w:bCs/>
+          <w:lang w:val="es-ES"/>
+        </w:rPr>
+        <w:t>meteorológica</w:t>
+      </w:r>
+      <w:r>
+        <w:rPr>
+          <w:rFonts w:ascii="Helvetica" w:hAnsi="Helvetica" w:cs="Helvetica"/>
+          <w:bCs/>
+          <w:lang w:val="es-ES"/>
+        </w:rPr>
+        <w:t xml:space="preserve"> a nivel mundial</w:t>
+      </w:r>
+      <w:r>
+        <w:rPr>
+          <w:rFonts w:ascii="Helvetica" w:hAnsi="Helvetica" w:cs="Helvetica"/>
+          <w:bCs/>
+          <w:lang w:val="es-ES"/>
+        </w:rPr>
+        <w:t>.</w:t>
+      </w:r>
     </w:p>
     <w:p>
       <w:pPr>
-        <w:ind w:firstLine="360"/>
-        <w:rPr>
-          <w:rFonts w:ascii="Helvetica" w:hAnsi="Helvetica" w:cs="Helvetica"/>
-          <w:b/>
-          <w:lang w:val="es-ES"/>
-        </w:rPr>
-      </w:pPr>
-      <w:r>
-        <w:rPr>
-          <w:rFonts w:ascii="Helvetica" w:hAnsi="Helvetica" w:cs="Helvetica"/>
-          <w:b/>
-          <w:highlight w:val="yellow"/>
-          <w:lang w:val="es-ES"/>
-        </w:rPr>
-        <w:t>&lt;</w:t>
-      </w:r>
-      <w:r>
-        <w:rPr>
-          <w:rFonts w:ascii="Helvetica" w:hAnsi="Helvetica" w:cs="Helvetica"/>
-          <w:b/>
-          <w:highlight w:val="yellow"/>
-          <w:lang w:val="es-ES"/>
-        </w:rPr>
-        <w:t>BREVE DESCRIPCIÓN DEL SISTEMA A MODELAR. MÁXIMO MEDIA PÁGINA</w:t>
-      </w:r>
-      <w:r>
-        <w:rPr>
-          <w:rFonts w:ascii="Helvetica" w:hAnsi="Helvetica" w:cs="Helvetica"/>
-          <w:b/>
-          <w:highlight w:val="yellow"/>
-          <w:lang w:val="es-ES"/>
-        </w:rPr>
-        <w:t>&gt;</w:t>
+        <w:ind w:left="360"/>
+        <w:jc w:val="both"/>
+        <w:rPr>
+          <w:rFonts w:ascii="Helvetica" w:hAnsi="Helvetica" w:cs="Helvetica"/>
+          <w:bCs/>
+          <w:lang w:val="es-ES"/>
+        </w:rPr>
+      </w:pPr>
+      <w:r>
+        <w:rPr>
+          <w:rFonts w:ascii="Helvetica" w:hAnsi="Helvetica" w:cs="Helvetica"/>
+          <w:bCs/>
+          <w:lang w:val="es-ES"/>
+        </w:rPr>
+        <w:t>La recogida</w:t>
+      </w:r>
+      <w:r>
+        <w:rPr>
+          <w:rFonts w:ascii="Helvetica" w:hAnsi="Helvetica" w:cs="Helvetica"/>
+          <w:bCs/>
+          <w:lang w:val="es-ES"/>
+        </w:rPr>
+        <w:t xml:space="preserve"> de</w:t>
+      </w:r>
+      <w:r>
+        <w:rPr>
+          <w:rFonts w:ascii="Helvetica" w:hAnsi="Helvetica" w:cs="Helvetica"/>
+          <w:bCs/>
+          <w:lang w:val="es-ES"/>
+        </w:rPr>
+        <w:t xml:space="preserve"> datos es llevada a cabo por estaciones </w:t>
+      </w:r>
+      <w:r>
+        <w:rPr>
+          <w:rFonts w:ascii="Helvetica" w:hAnsi="Helvetica" w:cs="Helvetica"/>
+          <w:bCs/>
+          <w:lang w:val="es-ES"/>
+        </w:rPr>
+        <w:t>meteorológicas</w:t>
+      </w:r>
+      <w:r>
+        <w:rPr>
+          <w:rFonts w:ascii="Helvetica" w:hAnsi="Helvetica" w:cs="Helvetica"/>
+          <w:bCs/>
+          <w:lang w:val="es-ES"/>
+        </w:rPr>
+        <w:t xml:space="preserve"> distribuidas por todo el mundo, además cuentan con una amplia flota de satéli</w:t>
+      </w:r>
+      <w:r>
+        <w:rPr>
+          <w:rFonts w:ascii="Helvetica" w:hAnsi="Helvetica" w:cs="Helvetica"/>
+          <w:bCs/>
+          <w:lang w:val="es-ES"/>
+        </w:rPr>
+        <w:t>tes orbitando la Tierra</w:t>
+      </w:r>
+      <w:r>
+        <w:rPr>
+          <w:rFonts w:ascii="Helvetica" w:hAnsi="Helvetica" w:cs="Helvetica"/>
+          <w:bCs/>
+          <w:lang w:val="es-ES"/>
+        </w:rPr>
+        <w:t>.</w:t>
       </w:r>
     </w:p>
     <w:p>
       <w:pPr>
-        <w:pStyle w:val="Prrafodelista"/>
-        <w:rPr>
-          <w:rFonts w:ascii="Helvetica" w:hAnsi="Helvetica" w:cs="Helvetica"/>
-          <w:b/>
-          <w:lang w:val="es-ES"/>
-        </w:rPr>
-      </w:pPr>
+        <w:ind w:left="360"/>
+        <w:jc w:val="both"/>
+        <w:rPr>
+          <w:rFonts w:ascii="Helvetica" w:hAnsi="Helvetica" w:cs="Helvetica"/>
+          <w:bCs/>
+          <w:lang w:val="es-ES"/>
+        </w:rPr>
+      </w:pPr>
+      <w:r>
+        <w:rPr>
+          <w:rFonts w:ascii="Helvetica" w:hAnsi="Helvetica" w:cs="Helvetica"/>
+          <w:bCs/>
+          <w:lang w:val="es-ES"/>
+        </w:rPr>
+        <w:t>Los datos recogidos</w:t>
+      </w:r>
+      <w:r>
+        <w:rPr>
+          <w:rFonts w:ascii="Helvetica" w:hAnsi="Helvetica" w:cs="Helvetica"/>
+          <w:bCs/>
+          <w:lang w:val="es-ES"/>
+        </w:rPr>
+        <w:t>,</w:t>
+      </w:r>
+      <w:r>
+        <w:rPr>
+          <w:rFonts w:ascii="Helvetica" w:hAnsi="Helvetica" w:cs="Helvetica"/>
+          <w:bCs/>
+          <w:lang w:val="es-ES"/>
+        </w:rPr>
+        <w:t xml:space="preserve"> tanto por las estaciones </w:t>
+      </w:r>
+      <w:r>
+        <w:rPr>
+          <w:rFonts w:ascii="Helvetica" w:hAnsi="Helvetica" w:cs="Helvetica"/>
+          <w:bCs/>
+          <w:lang w:val="es-ES"/>
+        </w:rPr>
+        <w:t>como</w:t>
+      </w:r>
+      <w:r>
+        <w:rPr>
+          <w:rFonts w:ascii="Helvetica" w:hAnsi="Helvetica" w:cs="Helvetica"/>
+          <w:bCs/>
+          <w:lang w:val="es-ES"/>
+        </w:rPr>
+        <w:t xml:space="preserve"> por los satélites</w:t>
+      </w:r>
+      <w:r>
+        <w:rPr>
+          <w:rFonts w:ascii="Helvetica" w:hAnsi="Helvetica" w:cs="Helvetica"/>
+          <w:bCs/>
+          <w:lang w:val="es-ES"/>
+        </w:rPr>
+        <w:t>,</w:t>
+      </w:r>
+      <w:r>
+        <w:rPr>
+          <w:rFonts w:ascii="Helvetica" w:hAnsi="Helvetica" w:cs="Helvetica"/>
+          <w:bCs/>
+          <w:lang w:val="es-ES"/>
+        </w:rPr>
+        <w:t xml:space="preserve"> </w:t>
+      </w:r>
+      <w:r>
+        <w:rPr>
+          <w:rFonts w:ascii="Helvetica" w:hAnsi="Helvetica" w:cs="Helvetica"/>
+          <w:bCs/>
+          <w:lang w:val="es-ES"/>
+        </w:rPr>
+        <w:t>son</w:t>
+      </w:r>
+      <w:r>
+        <w:rPr>
+          <w:rFonts w:ascii="Helvetica" w:hAnsi="Helvetica" w:cs="Helvetica"/>
+          <w:bCs/>
+          <w:lang w:val="es-ES"/>
+        </w:rPr>
+        <w:t xml:space="preserve"> </w:t>
+      </w:r>
+      <w:r>
+        <w:rPr>
+          <w:rFonts w:ascii="Helvetica" w:hAnsi="Helvetica" w:cs="Helvetica"/>
+          <w:bCs/>
+          <w:lang w:val="es-ES"/>
+        </w:rPr>
+        <w:t>guardados</w:t>
+      </w:r>
+      <w:r>
+        <w:rPr>
+          <w:rFonts w:ascii="Helvetica" w:hAnsi="Helvetica" w:cs="Helvetica"/>
+          <w:bCs/>
+          <w:lang w:val="es-ES"/>
+        </w:rPr>
+        <w:t xml:space="preserve"> en un </w:t>
+      </w:r>
+      <w:r>
+        <w:rPr>
+          <w:rFonts w:ascii="Helvetica" w:hAnsi="Helvetica" w:cs="Helvetica"/>
+          <w:bCs/>
+          <w:lang w:val="es-ES"/>
+        </w:rPr>
+        <w:t>almacén</w:t>
+      </w:r>
+      <w:r>
+        <w:rPr>
+          <w:rFonts w:ascii="Helvetica" w:hAnsi="Helvetica" w:cs="Helvetica"/>
+          <w:bCs/>
+          <w:lang w:val="es-ES"/>
+        </w:rPr>
+        <w:t xml:space="preserve"> de </w:t>
+      </w:r>
+      <w:r>
+        <w:rPr>
+          <w:rFonts w:ascii="Helvetica" w:hAnsi="Helvetica" w:cs="Helvetica"/>
+          <w:bCs/>
+          <w:lang w:val="es-ES"/>
+        </w:rPr>
+        <w:t>datos</w:t>
+      </w:r>
+      <w:r>
+        <w:rPr>
+          <w:rFonts w:ascii="Helvetica" w:hAnsi="Helvetica" w:cs="Helvetica"/>
+          <w:bCs/>
+          <w:lang w:val="es-ES"/>
+        </w:rPr>
+        <w:t xml:space="preserve"> descentralizado</w:t>
+      </w:r>
+      <w:r>
+        <w:rPr>
+          <w:rFonts w:ascii="Helvetica" w:hAnsi="Helvetica" w:cs="Helvetica"/>
+          <w:bCs/>
+          <w:lang w:val="es-ES"/>
+        </w:rPr>
+        <w:t xml:space="preserve">. Las imágenes recogidas por los satélites son </w:t>
+      </w:r>
+      <w:r>
+        <w:rPr>
+          <w:rFonts w:ascii="Helvetica" w:hAnsi="Helvetica" w:cs="Helvetica"/>
+          <w:bCs/>
+          <w:lang w:val="es-ES"/>
+        </w:rPr>
+        <w:t>almacenadas</w:t>
+      </w:r>
+      <w:r>
+        <w:rPr>
+          <w:rFonts w:ascii="Helvetica" w:hAnsi="Helvetica" w:cs="Helvetica"/>
+          <w:bCs/>
+          <w:lang w:val="es-ES"/>
+        </w:rPr>
+        <w:t xml:space="preserve"> en un servidor reservado solo para estas</w:t>
+      </w:r>
+      <w:r>
+        <w:rPr>
+          <w:rFonts w:ascii="Helvetica" w:hAnsi="Helvetica" w:cs="Helvetica"/>
+          <w:bCs/>
+          <w:lang w:val="es-ES"/>
+        </w:rPr>
+        <w:t>. Tantos los datos, como las imágenes, son administradas</w:t>
+      </w:r>
+      <w:r>
+        <w:rPr>
+          <w:rFonts w:ascii="Helvetica" w:hAnsi="Helvetica" w:cs="Helvetica"/>
+          <w:bCs/>
+          <w:lang w:val="es-ES"/>
+        </w:rPr>
+        <w:t xml:space="preserve"> en sus correspondientes servidores, para que puedan ser fácilmente localizadas por los meteorólogos</w:t>
+      </w:r>
     </w:p>
     <w:p>
       <w:pPr>
-        <w:pStyle w:val="Prrafodelista"/>
-        <w:rPr>
-          <w:rFonts w:ascii="Helvetica" w:hAnsi="Helvetica" w:cs="Helvetica"/>
-          <w:b/>
-          <w:lang w:val="es-ES"/>
-        </w:rPr>
-      </w:pPr>
+        <w:ind w:left="360"/>
+        <w:jc w:val="both"/>
+        <w:rPr>
+          <w:rFonts w:ascii="Helvetica" w:hAnsi="Helvetica" w:cs="Helvetica"/>
+          <w:bCs/>
+          <w:lang w:val="es-ES"/>
+        </w:rPr>
+      </w:pPr>
+      <w:r>
+        <w:rPr>
+          <w:rFonts w:ascii="Helvetica" w:hAnsi="Helvetica" w:cs="Helvetica"/>
+          <w:bCs/>
+          <w:lang w:val="es-ES"/>
+        </w:rPr>
+        <w:t>Tras recibir todos los datos</w:t>
+      </w:r>
+      <w:r>
+        <w:rPr>
+          <w:rFonts w:ascii="Helvetica" w:hAnsi="Helvetica" w:cs="Helvetica"/>
+          <w:bCs/>
+          <w:lang w:val="es-ES"/>
+        </w:rPr>
+        <w:t>,</w:t>
+      </w:r>
+      <w:r>
+        <w:rPr>
+          <w:rFonts w:ascii="Helvetica" w:hAnsi="Helvetica" w:cs="Helvetica"/>
+          <w:bCs/>
+          <w:lang w:val="es-ES"/>
+        </w:rPr>
+        <w:t xml:space="preserve"> </w:t>
+      </w:r>
+      <w:r>
+        <w:rPr>
+          <w:rFonts w:ascii="Helvetica" w:hAnsi="Helvetica" w:cs="Helvetica"/>
+          <w:bCs/>
+          <w:lang w:val="es-ES"/>
+        </w:rPr>
+        <w:t>el equipo de meteorólogos</w:t>
+      </w:r>
+      <w:r>
+        <w:rPr>
+          <w:rFonts w:ascii="Helvetica" w:hAnsi="Helvetica" w:cs="Helvetica"/>
+          <w:bCs/>
+          <w:lang w:val="es-ES"/>
+        </w:rPr>
+        <w:t>,</w:t>
+      </w:r>
+      <w:r>
+        <w:rPr>
+          <w:rFonts w:ascii="Helvetica" w:hAnsi="Helvetica" w:cs="Helvetica"/>
+          <w:bCs/>
+          <w:lang w:val="es-ES"/>
+        </w:rPr>
+        <w:t xml:space="preserve"> se encargan de analizarl</w:t>
+      </w:r>
+      <w:r>
+        <w:rPr>
+          <w:rFonts w:ascii="Helvetica" w:hAnsi="Helvetica" w:cs="Helvetica"/>
+          <w:bCs/>
+          <w:lang w:val="es-ES"/>
+        </w:rPr>
+        <w:t>o</w:t>
+      </w:r>
+      <w:r>
+        <w:rPr>
+          <w:rFonts w:ascii="Helvetica" w:hAnsi="Helvetica" w:cs="Helvetica"/>
+          <w:bCs/>
+          <w:lang w:val="es-ES"/>
+        </w:rPr>
+        <w:t>s y</w:t>
+      </w:r>
+      <w:r>
+        <w:rPr>
+          <w:rFonts w:ascii="Helvetica" w:hAnsi="Helvetica" w:cs="Helvetica"/>
+          <w:bCs/>
+          <w:lang w:val="es-ES"/>
+        </w:rPr>
+        <w:t xml:space="preserve"> realizar</w:t>
+      </w:r>
+      <w:r>
+        <w:rPr>
+          <w:rFonts w:ascii="Helvetica" w:hAnsi="Helvetica" w:cs="Helvetica"/>
+          <w:bCs/>
+          <w:lang w:val="es-ES"/>
+        </w:rPr>
+        <w:t xml:space="preserve"> las</w:t>
+      </w:r>
+      <w:r>
+        <w:rPr>
+          <w:rFonts w:ascii="Helvetica" w:hAnsi="Helvetica" w:cs="Helvetica"/>
+          <w:bCs/>
+          <w:lang w:val="es-ES"/>
+        </w:rPr>
+        <w:t xml:space="preserve"> predicciones</w:t>
+      </w:r>
+      <w:r>
+        <w:rPr>
+          <w:rFonts w:ascii="Helvetica" w:hAnsi="Helvetica" w:cs="Helvetica"/>
+          <w:bCs/>
+          <w:lang w:val="es-ES"/>
+        </w:rPr>
+        <w:t xml:space="preserve"> oportunas</w:t>
+      </w:r>
+      <w:r>
+        <w:rPr>
+          <w:rFonts w:ascii="Helvetica" w:hAnsi="Helvetica" w:cs="Helvetica"/>
+          <w:bCs/>
+          <w:lang w:val="es-ES"/>
+        </w:rPr>
+        <w:t>.</w:t>
+      </w:r>
+      <w:r>
+        <w:rPr>
+          <w:rFonts w:ascii="Helvetica" w:hAnsi="Helvetica" w:cs="Helvetica"/>
+          <w:bCs/>
+          <w:lang w:val="es-ES"/>
+        </w:rPr>
+        <w:t xml:space="preserve"> Estas predicciones son publicadas en la red para su uso públic</w:t>
+      </w:r>
+      <w:r>
+        <w:rPr>
+          <w:rFonts w:ascii="Helvetica" w:hAnsi="Helvetica" w:cs="Helvetica"/>
+          <w:bCs/>
+          <w:lang w:val="es-ES"/>
+        </w:rPr>
+        <w:t>o</w:t>
+      </w:r>
+      <w:r>
+        <w:rPr>
+          <w:rFonts w:ascii="Helvetica" w:hAnsi="Helvetica" w:cs="Helvetica"/>
+          <w:bCs/>
+          <w:lang w:val="es-ES"/>
+        </w:rPr>
+        <w:t>.</w:t>
+      </w:r>
     </w:p>
     <w:p>
       <w:pPr>
-        <w:pStyle w:val="Prrafodelista"/>
+        <w:ind w:left="360"/>
+        <w:jc w:val="both"/>
+        <w:rPr>
+          <w:rFonts w:ascii="Helvetica" w:hAnsi="Helvetica" w:cs="Helvetica"/>
+          <w:bCs/>
+          <w:lang w:val="es-ES"/>
+        </w:rPr>
+      </w:pPr>
+      <w:r>
+        <w:rPr>
+          <w:rFonts w:ascii="Helvetica" w:hAnsi="Helvetica" w:cs="Helvetica"/>
+          <w:bCs/>
+          <w:lang w:val="es-ES"/>
+        </w:rPr>
+        <w:t>Este servicio</w:t>
+      </w:r>
+      <w:r>
+        <w:rPr>
+          <w:rFonts w:ascii="Helvetica" w:hAnsi="Helvetica" w:cs="Helvetica"/>
+          <w:bCs/>
+          <w:lang w:val="es-ES"/>
+        </w:rPr>
+        <w:t>,</w:t>
+      </w:r>
+      <w:r>
+        <w:rPr>
+          <w:rFonts w:ascii="Helvetica" w:hAnsi="Helvetica" w:cs="Helvetica"/>
+          <w:bCs/>
+          <w:lang w:val="es-ES"/>
+        </w:rPr>
+        <w:t xml:space="preserve"> además</w:t>
+      </w:r>
+      <w:r>
+        <w:rPr>
+          <w:rFonts w:ascii="Helvetica" w:hAnsi="Helvetica" w:cs="Helvetica"/>
+          <w:bCs/>
+          <w:lang w:val="es-ES"/>
+        </w:rPr>
+        <w:t>,</w:t>
+      </w:r>
+      <w:r>
+        <w:rPr>
+          <w:rFonts w:ascii="Helvetica" w:hAnsi="Helvetica" w:cs="Helvetica"/>
+          <w:bCs/>
+          <w:lang w:val="es-ES"/>
+        </w:rPr>
+        <w:t xml:space="preserve"> </w:t>
+      </w:r>
+      <w:r>
+        <w:rPr>
+          <w:rFonts w:ascii="Helvetica" w:hAnsi="Helvetica" w:cs="Helvetica"/>
+          <w:bCs/>
+          <w:lang w:val="es-ES"/>
+        </w:rPr>
+        <w:t>recoge</w:t>
+      </w:r>
+      <w:r>
+        <w:rPr>
+          <w:rFonts w:ascii="Helvetica" w:hAnsi="Helvetica" w:cs="Helvetica"/>
+          <w:bCs/>
+          <w:lang w:val="es-ES"/>
+        </w:rPr>
+        <w:t xml:space="preserve"> imágenes de la red que </w:t>
+      </w:r>
+      <w:r>
+        <w:rPr>
+          <w:rFonts w:ascii="Helvetica" w:hAnsi="Helvetica" w:cs="Helvetica"/>
+          <w:bCs/>
+          <w:lang w:val="es-ES"/>
+        </w:rPr>
+        <w:t>también</w:t>
+      </w:r>
+      <w:r>
+        <w:rPr>
+          <w:rFonts w:ascii="Helvetica" w:hAnsi="Helvetica" w:cs="Helvetica"/>
+          <w:bCs/>
+          <w:lang w:val="es-ES"/>
+        </w:rPr>
+        <w:t xml:space="preserve"> son </w:t>
+      </w:r>
+      <w:r>
+        <w:rPr>
+          <w:rFonts w:ascii="Helvetica" w:hAnsi="Helvetica" w:cs="Helvetica"/>
+          <w:bCs/>
+          <w:lang w:val="es-ES"/>
+        </w:rPr>
+        <w:t>analizadas y explicadas para mejor comprensión de los usuarios.</w:t>
+      </w:r>
+      <w:r>
+        <w:rPr>
+          <w:rFonts w:ascii="Helvetica" w:hAnsi="Helvetica" w:cs="Helvetica"/>
+          <w:bCs/>
+          <w:lang w:val="es-ES"/>
+        </w:rPr>
+        <w:t xml:space="preserve"> Todos los días se publica una imagen destacada del mundo.</w:t>
+      </w:r>
+      <w:r>
+        <w:rPr>
+          <w:rFonts w:ascii="Helvetica" w:hAnsi="Helvetica" w:cs="Helvetica"/>
+          <w:b/>
+          <w:noProof/>
+          <w:lang w:val="es-ES"/>
+        </w:rPr>
+        <w:t xml:space="preserve"> </w:t>
+      </w:r>
+    </w:p>
+    <w:p>
+      <w:pPr>
+        <w:ind w:left="360"/>
+        <w:jc w:val="both"/>
+        <w:rPr>
+          <w:rFonts w:ascii="Helvetica" w:hAnsi="Helvetica" w:cs="Helvetica"/>
+          <w:bCs/>
+          <w:lang w:val="es-ES"/>
+        </w:rPr>
+      </w:pPr>
+      <w:r>
+        <w:rPr>
+          <w:rFonts w:ascii="Helvetica" w:hAnsi="Helvetica" w:cs="Helvetica"/>
+          <w:bCs/>
+          <w:lang w:val="es-ES"/>
+        </w:rPr>
+        <w:t>Los usuarios tienen acceso a toda la información mediante nuestro sistema.</w:t>
+      </w:r>
+    </w:p>
+    <w:p>
+      <w:pPr>
+        <w:rPr>
+          <w:rFonts w:ascii="Helvetica" w:hAnsi="Helvetica" w:cs="Helvetica"/>
+          <w:bCs/>
+          <w:lang w:val="es-ES"/>
+        </w:rPr>
+      </w:pPr>
+      <w:r>
+        <w:rPr>
+          <w:rFonts w:ascii="Helvetica" w:hAnsi="Helvetica" w:cs="Helvetica"/>
+          <w:bCs/>
+          <w:lang w:val="es-ES"/>
+        </w:rPr>
+        <w:br w:type="page"/>
+      </w:r>
+    </w:p>
+    <w:p>
+      <w:pPr>
+        <w:pStyle w:val="ListParagraph"/>
         <w:numPr>
           <w:ilvl w:val="0"/>
           <w:numId w:val="12"/>
@@ -828,6 +745,7 @@
           <w:b/>
           <w:lang w:val="es-ES"/>
         </w:rPr>
+        <w:lastRenderedPageBreak/>
         <w:t>Model</w:t>
       </w:r>
       <w:r>
@@ -869,120 +787,67 @@
           <w:lang w:val="es-ES"/>
         </w:rPr>
         <w:t>a de Componentes</w:t>
+      </w:r>
+      <w:r>
+        <w:rPr>
+          <w:rFonts w:ascii="Helvetica" w:hAnsi="Helvetica" w:cs="Helvetica"/>
+          <w:b/>
+          <w:noProof/>
+          <w:lang w:val="es-ES"/>
+        </w:rPr>
+        <w:drawing>
+          <wp:inline distT="0" distB="0" distL="0" distR="0" wp14:anchorId="5B5B4190" wp14:editId="2ABD39DB">
+            <wp:extent cx="5943600" cy="3613150"/>
+            <wp:effectExtent l="0" t="0" r="0" b="6350"/>
+            <wp:docPr id="2" name="Picture 2"/>
+            <wp:cNvGraphicFramePr>
+              <a:graphicFrameLocks xmlns:a="http://schemas.openxmlformats.org/drawingml/2006/main" noChangeAspect="1"/>
+            </wp:cNvGraphicFramePr>
+            <a:graphic xmlns:a="http://schemas.openxmlformats.org/drawingml/2006/main">
+              <a:graphicData uri="http://schemas.openxmlformats.org/drawingml/2006/picture">
+                <pic:pic xmlns:pic="http://schemas.openxmlformats.org/drawingml/2006/picture">
+                  <pic:nvPicPr>
+                    <pic:cNvPr id="0" name="Picture 1"/>
+                    <pic:cNvPicPr>
+                      <a:picLocks noChangeAspect="1" noChangeArrowheads="1"/>
+                    </pic:cNvPicPr>
+                  </pic:nvPicPr>
+                  <pic:blipFill>
+                    <a:blip r:embed="rId7" cstate="print">
+                      <a:extLst>
+                        <a:ext uri="{28A0092B-C50C-407E-A947-70E740481C1C}">
+                          <a14:useLocalDpi xmlns:a14="http://schemas.microsoft.com/office/drawing/2010/main" val="0"/>
+                        </a:ext>
+                      </a:extLst>
+                    </a:blip>
+                    <a:srcRect/>
+                    <a:stretch>
+                      <a:fillRect/>
+                    </a:stretch>
+                  </pic:blipFill>
+                  <pic:spPr bwMode="auto">
+                    <a:xfrm>
+                      <a:off x="0" y="0"/>
+                      <a:ext cx="5943600" cy="3613150"/>
+                    </a:xfrm>
+                    <a:prstGeom prst="rect">
+                      <a:avLst/>
+                    </a:prstGeom>
+                    <a:noFill/>
+                    <a:ln>
+                      <a:noFill/>
+                    </a:ln>
+                  </pic:spPr>
+                </pic:pic>
+              </a:graphicData>
+            </a:graphic>
+          </wp:inline>
+        </w:drawing>
       </w:r>
     </w:p>
     <w:p>
       <w:pPr>
-        <w:rPr>
-          <w:rFonts w:ascii="Helvetica" w:hAnsi="Helvetica" w:cs="Helvetica"/>
-          <w:b/>
-          <w:lang w:val="es-ES"/>
-        </w:rPr>
-      </w:pPr>
-    </w:p>
-    <w:p>
-      <w:pPr>
-        <w:ind w:firstLine="360"/>
-        <w:rPr>
-          <w:rFonts w:ascii="Helvetica" w:hAnsi="Helvetica" w:cs="Helvetica"/>
-          <w:b/>
-          <w:lang w:val="es-ES"/>
-        </w:rPr>
-      </w:pPr>
-      <w:r>
-        <w:rPr>
-          <w:rFonts w:ascii="Helvetica" w:hAnsi="Helvetica" w:cs="Helvetica"/>
-          <w:b/>
-          <w:highlight w:val="yellow"/>
-          <w:lang w:val="es-ES"/>
-        </w:rPr>
-        <w:t>&lt;INCLU</w:t>
-      </w:r>
-      <w:r>
-        <w:rPr>
-          <w:rFonts w:ascii="Helvetica" w:hAnsi="Helvetica" w:cs="Helvetica"/>
-          <w:b/>
-          <w:highlight w:val="yellow"/>
-          <w:lang w:val="es-ES"/>
-        </w:rPr>
-        <w:t>IR</w:t>
-      </w:r>
-      <w:r>
-        <w:rPr>
-          <w:rFonts w:ascii="Helvetica" w:hAnsi="Helvetica" w:cs="Helvetica"/>
-          <w:b/>
-          <w:highlight w:val="yellow"/>
-          <w:lang w:val="es-ES"/>
-        </w:rPr>
-        <w:t xml:space="preserve"> </w:t>
-      </w:r>
-      <w:r>
-        <w:rPr>
-          <w:rFonts w:ascii="Helvetica" w:hAnsi="Helvetica" w:cs="Helvetica"/>
-          <w:b/>
-          <w:highlight w:val="yellow"/>
-          <w:lang w:val="es-ES"/>
-        </w:rPr>
-        <w:t>AQUI</w:t>
-      </w:r>
-      <w:r>
-        <w:rPr>
-          <w:rFonts w:ascii="Helvetica" w:hAnsi="Helvetica" w:cs="Helvetica"/>
-          <w:b/>
-          <w:highlight w:val="yellow"/>
-          <w:lang w:val="es-ES"/>
-        </w:rPr>
-        <w:t xml:space="preserve"> </w:t>
-      </w:r>
-      <w:r>
-        <w:rPr>
-          <w:rFonts w:ascii="Helvetica" w:hAnsi="Helvetica" w:cs="Helvetica"/>
-          <w:b/>
-          <w:highlight w:val="yellow"/>
-          <w:lang w:val="es-ES"/>
-        </w:rPr>
-        <w:t>EL</w:t>
-      </w:r>
-      <w:r>
-        <w:rPr>
-          <w:rFonts w:ascii="Helvetica" w:hAnsi="Helvetica" w:cs="Helvetica"/>
-          <w:b/>
-          <w:highlight w:val="yellow"/>
-          <w:lang w:val="es-ES"/>
-        </w:rPr>
-        <w:t xml:space="preserve"> DIAGRAM</w:t>
-      </w:r>
-      <w:r>
-        <w:rPr>
-          <w:rFonts w:ascii="Helvetica" w:hAnsi="Helvetica" w:cs="Helvetica"/>
-          <w:b/>
-          <w:highlight w:val="yellow"/>
-          <w:lang w:val="es-ES"/>
-        </w:rPr>
-        <w:t>A</w:t>
-      </w:r>
-      <w:r>
-        <w:rPr>
-          <w:rFonts w:ascii="Helvetica" w:hAnsi="Helvetica" w:cs="Helvetica"/>
-          <w:b/>
-          <w:highlight w:val="yellow"/>
-          <w:lang w:val="es-ES"/>
-        </w:rPr>
-        <w:t>&gt;</w:t>
-      </w:r>
-    </w:p>
-    <w:p>
-      <w:pPr>
-        <w:rPr>
-          <w:rFonts w:ascii="Helvetica" w:hAnsi="Helvetica" w:cs="Helvetica"/>
-          <w:b/>
-          <w:lang w:val="es-ES"/>
-        </w:rPr>
-      </w:pPr>
-    </w:p>
-    <w:p>
-      <w:pPr>
-        <w:pStyle w:val="Prrafodelista"/>
+        <w:pStyle w:val="ListParagraph"/>
         <w:numPr>
           <w:ilvl w:val="0"/>
           <w:numId w:val="12"/>
@@ -1004,70 +869,348 @@
     </w:p>
     <w:p>
       <w:pPr>
-        <w:rPr>
-          <w:rFonts w:ascii="Helvetica" w:hAnsi="Helvetica" w:cs="Helvetica"/>
-          <w:b/>
-          <w:lang w:val="es-ES"/>
-        </w:rPr>
-      </w:pPr>
+        <w:pStyle w:val="ListParagraph"/>
+        <w:numPr>
+          <w:ilvl w:val="0"/>
+          <w:numId w:val="14"/>
+        </w:numPr>
+        <w:rPr>
+          <w:rFonts w:ascii="Helvetica" w:hAnsi="Helvetica" w:cs="Helvetica"/>
+          <w:b/>
+          <w:lang w:val="es-ES"/>
+        </w:rPr>
+      </w:pPr>
+      <w:r>
+        <w:rPr>
+          <w:rFonts w:ascii="Helvetica" w:hAnsi="Helvetica" w:cs="Helvetica"/>
+          <w:b/>
+          <w:lang w:val="es-ES"/>
+        </w:rPr>
+        <w:softHyphen/>
+      </w:r>
+      <w:r>
+        <w:rPr>
+          <w:rFonts w:ascii="Helvetica" w:hAnsi="Helvetica" w:cs="Helvetica"/>
+          <w:bCs/>
+          <w:lang w:val="es-ES"/>
+        </w:rPr>
+        <w:t>Se ha creado un subsistema llamado Equipos donde estarán los componentes que ser encargan de la recogida de datos.</w:t>
+      </w:r>
     </w:p>
     <w:p>
       <w:pPr>
-        <w:ind w:firstLine="360"/>
-        <w:rPr>
-          <w:rFonts w:ascii="Helvetica" w:hAnsi="Helvetica" w:cs="Helvetica"/>
-          <w:b/>
-          <w:lang w:val="es-ES"/>
-        </w:rPr>
-      </w:pPr>
-      <w:r>
-        <w:rPr>
-          <w:rFonts w:ascii="Helvetica" w:hAnsi="Helvetica" w:cs="Helvetica"/>
-          <w:b/>
-          <w:highlight w:val="yellow"/>
-          <w:lang w:val="es-ES"/>
-        </w:rPr>
-        <w:t>&lt;</w:t>
-      </w:r>
-      <w:r>
-        <w:rPr>
-          <w:rFonts w:ascii="Helvetica" w:hAnsi="Helvetica" w:cs="Helvetica"/>
-          <w:b/>
-          <w:highlight w:val="yellow"/>
-          <w:lang w:val="es-ES"/>
-        </w:rPr>
-        <w:t>E</w:t>
-      </w:r>
-      <w:r>
-        <w:rPr>
-          <w:rFonts w:ascii="Helvetica" w:hAnsi="Helvetica" w:cs="Helvetica"/>
-          <w:b/>
-          <w:highlight w:val="yellow"/>
-          <w:lang w:val="es-ES"/>
-        </w:rPr>
-        <w:t>XPLICACIÓN DE LAS DECISIONES TOMADAS</w:t>
-      </w:r>
-      <w:r>
-        <w:rPr>
-          <w:rFonts w:ascii="Helvetica" w:hAnsi="Helvetica" w:cs="Helvetica"/>
-          <w:b/>
-          <w:highlight w:val="yellow"/>
-          <w:lang w:val="es-ES"/>
-        </w:rPr>
-        <w:t>, 1-2 LINEAS POR PUNTO</w:t>
-      </w:r>
-      <w:r>
-        <w:rPr>
-          <w:rFonts w:ascii="Helvetica" w:hAnsi="Helvetica" w:cs="Helvetica"/>
-          <w:b/>
-          <w:highlight w:val="yellow"/>
-          <w:lang w:val="es-ES"/>
-        </w:rPr>
-        <w:t>&gt;</w:t>
+        <w:pStyle w:val="ListParagraph"/>
+        <w:numPr>
+          <w:ilvl w:val="0"/>
+          <w:numId w:val="14"/>
+        </w:numPr>
+        <w:rPr>
+          <w:rFonts w:ascii="Helvetica" w:hAnsi="Helvetica" w:cs="Helvetica"/>
+          <w:b/>
+          <w:lang w:val="es-ES"/>
+        </w:rPr>
+      </w:pPr>
+      <w:r>
+        <w:rPr>
+          <w:rFonts w:ascii="Helvetica" w:hAnsi="Helvetica" w:cs="Helvetica"/>
+          <w:bCs/>
+          <w:lang w:val="es-ES"/>
+        </w:rPr>
+        <w:t>El equipo meteorológico se ha separado en dos clases distintas, ya que una recoge imágenes y datos desde el espacio, y la otra solo datos a nivel terrestre.</w:t>
+      </w:r>
+    </w:p>
+    <w:p>
+      <w:pPr>
+        <w:pStyle w:val="ListParagraph"/>
+        <w:numPr>
+          <w:ilvl w:val="0"/>
+          <w:numId w:val="14"/>
+        </w:numPr>
+        <w:rPr>
+          <w:rFonts w:ascii="Helvetica" w:hAnsi="Helvetica" w:cs="Helvetica"/>
+          <w:b/>
+          <w:lang w:val="es-ES"/>
+        </w:rPr>
+      </w:pPr>
+      <w:r>
+        <w:rPr>
+          <w:rFonts w:ascii="Helvetica" w:hAnsi="Helvetica" w:cs="Helvetica"/>
+          <w:bCs/>
+          <w:lang w:val="es-ES"/>
+        </w:rPr>
+        <w:t xml:space="preserve">Se han puesto dos interfaces </w:t>
+      </w:r>
+      <w:r>
+        <w:rPr>
+          <w:rFonts w:ascii="Helvetica" w:hAnsi="Helvetica" w:cs="Helvetica"/>
+          <w:bCs/>
+          <w:lang w:val="es-ES"/>
+        </w:rPr>
+        <w:t>distintas</w:t>
+      </w:r>
+      <w:r>
+        <w:rPr>
+          <w:rFonts w:ascii="Helvetica" w:hAnsi="Helvetica" w:cs="Helvetica"/>
+          <w:bCs/>
+          <w:lang w:val="es-ES"/>
+        </w:rPr>
+        <w:t xml:space="preserve"> para la </w:t>
+      </w:r>
+      <w:r>
+        <w:rPr>
+          <w:rFonts w:ascii="Helvetica" w:hAnsi="Helvetica" w:cs="Helvetica"/>
+          <w:bCs/>
+          <w:lang w:val="es-ES"/>
+        </w:rPr>
+        <w:t>información</w:t>
+      </w:r>
+      <w:r>
+        <w:rPr>
+          <w:rFonts w:ascii="Helvetica" w:hAnsi="Helvetica" w:cs="Helvetica"/>
+          <w:bCs/>
+          <w:lang w:val="es-ES"/>
+        </w:rPr>
+        <w:t xml:space="preserve"> recogidos, según se trate de datos o imágenes, puesto que se almacenan de forma separada.</w:t>
+      </w:r>
+    </w:p>
+    <w:p>
+      <w:pPr>
+        <w:pStyle w:val="ListParagraph"/>
+        <w:numPr>
+          <w:ilvl w:val="0"/>
+          <w:numId w:val="14"/>
+        </w:numPr>
+        <w:rPr>
+          <w:rFonts w:ascii="Helvetica" w:hAnsi="Helvetica" w:cs="Helvetica"/>
+          <w:b/>
+          <w:lang w:val="es-ES"/>
+        </w:rPr>
+      </w:pPr>
+      <w:r>
+        <w:rPr>
+          <w:rFonts w:ascii="Helvetica" w:hAnsi="Helvetica" w:cs="Helvetica"/>
+          <w:bCs/>
+          <w:lang w:val="es-ES"/>
+        </w:rPr>
+        <w:t xml:space="preserve">Se decide la existencia de un </w:t>
+      </w:r>
+      <w:r>
+        <w:rPr>
+          <w:rFonts w:ascii="Helvetica" w:hAnsi="Helvetica" w:cs="Helvetica"/>
+          <w:bCs/>
+          <w:lang w:val="es-ES"/>
+        </w:rPr>
+        <w:t>componente</w:t>
+      </w:r>
+      <w:r>
+        <w:rPr>
+          <w:rFonts w:ascii="Helvetica" w:hAnsi="Helvetica" w:cs="Helvetica"/>
+          <w:bCs/>
+          <w:lang w:val="es-ES"/>
+        </w:rPr>
+        <w:t xml:space="preserve"> administrador</w:t>
+      </w:r>
+      <w:r>
+        <w:rPr>
+          <w:rFonts w:ascii="Helvetica" w:hAnsi="Helvetica" w:cs="Helvetica"/>
+          <w:bCs/>
+          <w:lang w:val="es-ES"/>
+        </w:rPr>
+        <w:t xml:space="preserve"> que se encarga de organizar los datos e </w:t>
+      </w:r>
+      <w:r>
+        <w:rPr>
+          <w:rFonts w:ascii="Helvetica" w:hAnsi="Helvetica" w:cs="Helvetica"/>
+          <w:bCs/>
+          <w:lang w:val="es-ES"/>
+        </w:rPr>
+        <w:t>imágenes</w:t>
+      </w:r>
+      <w:r>
+        <w:rPr>
+          <w:rFonts w:ascii="Helvetica" w:hAnsi="Helvetica" w:cs="Helvetica"/>
+          <w:bCs/>
+          <w:lang w:val="es-ES"/>
+        </w:rPr>
+        <w:t>.</w:t>
+      </w:r>
+    </w:p>
+    <w:p>
+      <w:pPr>
+        <w:pStyle w:val="ListParagraph"/>
+        <w:numPr>
+          <w:ilvl w:val="0"/>
+          <w:numId w:val="14"/>
+        </w:numPr>
+        <w:rPr>
+          <w:rFonts w:ascii="Helvetica" w:hAnsi="Helvetica" w:cs="Helvetica"/>
+          <w:b/>
+          <w:lang w:val="es-ES"/>
+        </w:rPr>
+      </w:pPr>
+      <w:r>
+        <w:rPr>
+          <w:rFonts w:ascii="Helvetica" w:hAnsi="Helvetica" w:cs="Helvetica"/>
+          <w:bCs/>
+          <w:lang w:val="es-ES"/>
+        </w:rPr>
+        <w:t xml:space="preserve">El </w:t>
+      </w:r>
+      <w:r>
+        <w:rPr>
+          <w:rFonts w:ascii="Helvetica" w:hAnsi="Helvetica" w:cs="Helvetica"/>
+          <w:bCs/>
+          <w:lang w:val="es-ES"/>
+        </w:rPr>
+        <w:t>meteorólogo</w:t>
+      </w:r>
+      <w:r>
+        <w:rPr>
+          <w:rFonts w:ascii="Helvetica" w:hAnsi="Helvetica" w:cs="Helvetica"/>
+          <w:bCs/>
+          <w:lang w:val="es-ES"/>
+        </w:rPr>
+        <w:t xml:space="preserve"> recibe los datos e </w:t>
+      </w:r>
+      <w:r>
+        <w:rPr>
+          <w:rFonts w:ascii="Helvetica" w:hAnsi="Helvetica" w:cs="Helvetica"/>
+          <w:bCs/>
+          <w:lang w:val="es-ES"/>
+        </w:rPr>
+        <w:t>imágenes</w:t>
+      </w:r>
+      <w:r>
+        <w:rPr>
+          <w:rFonts w:ascii="Helvetica" w:hAnsi="Helvetica" w:cs="Helvetica"/>
+          <w:bCs/>
+          <w:lang w:val="es-ES"/>
+        </w:rPr>
+        <w:t xml:space="preserve"> de los servidores, por lo que usa la interfaz de recopilación.</w:t>
+      </w:r>
+    </w:p>
+    <w:p>
+      <w:pPr>
+        <w:pStyle w:val="ListParagraph"/>
+        <w:numPr>
+          <w:ilvl w:val="0"/>
+          <w:numId w:val="14"/>
+        </w:numPr>
+        <w:rPr>
+          <w:rFonts w:ascii="Helvetica" w:hAnsi="Helvetica" w:cs="Helvetica"/>
+          <w:b/>
+          <w:lang w:val="es-ES"/>
+        </w:rPr>
+      </w:pPr>
+      <w:r>
+        <w:rPr>
+          <w:rFonts w:ascii="Helvetica" w:hAnsi="Helvetica" w:cs="Helvetica"/>
+          <w:bCs/>
+          <w:lang w:val="es-ES"/>
+        </w:rPr>
+        <w:t xml:space="preserve">Se ha creado una interfaz requerida llamada </w:t>
+      </w:r>
+      <w:r>
+        <w:rPr>
+          <w:rFonts w:ascii="Helvetica" w:hAnsi="Helvetica" w:cs="Helvetica"/>
+          <w:bCs/>
+          <w:lang w:val="es-ES"/>
+        </w:rPr>
+        <w:t>Recepción</w:t>
+      </w:r>
+      <w:r>
+        <w:rPr>
+          <w:rFonts w:ascii="Helvetica" w:hAnsi="Helvetica" w:cs="Helvetica"/>
+          <w:bCs/>
+          <w:lang w:val="es-ES"/>
+        </w:rPr>
+        <w:t xml:space="preserve"> de imágenes dado que se recogen de la red y no se especifica de que fuente provienen.</w:t>
+      </w:r>
+    </w:p>
+    <w:p>
+      <w:pPr>
+        <w:pStyle w:val="ListParagraph"/>
+        <w:numPr>
+          <w:ilvl w:val="0"/>
+          <w:numId w:val="14"/>
+        </w:numPr>
+        <w:rPr>
+          <w:rFonts w:ascii="Helvetica" w:hAnsi="Helvetica" w:cs="Helvetica"/>
+          <w:b/>
+          <w:lang w:val="es-ES"/>
+        </w:rPr>
+      </w:pPr>
+      <w:r>
+        <w:rPr>
+          <w:rFonts w:ascii="Helvetica" w:hAnsi="Helvetica" w:cs="Helvetica"/>
+          <w:bCs/>
+          <w:lang w:val="es-ES"/>
+        </w:rPr>
+        <w:t xml:space="preserve">Al igual que la anterior como no se conoce el destino de los datos, se ha creado una interfaz ofrecida llamada </w:t>
+      </w:r>
+      <w:r>
+        <w:rPr>
+          <w:rFonts w:ascii="Helvetica" w:hAnsi="Helvetica" w:cs="Helvetica"/>
+          <w:bCs/>
+          <w:lang w:val="es-ES"/>
+        </w:rPr>
+        <w:t>Publicación</w:t>
+      </w:r>
+      <w:r>
+        <w:rPr>
+          <w:rFonts w:ascii="Helvetica" w:hAnsi="Helvetica" w:cs="Helvetica"/>
+          <w:bCs/>
+          <w:lang w:val="es-ES"/>
+        </w:rPr>
+        <w:t xml:space="preserve"> de datos.</w:t>
+      </w:r>
+    </w:p>
+    <w:p>
+      <w:pPr>
+        <w:pStyle w:val="ListParagraph"/>
+        <w:numPr>
+          <w:ilvl w:val="0"/>
+          <w:numId w:val="14"/>
+        </w:numPr>
+        <w:rPr>
+          <w:rFonts w:ascii="Helvetica" w:hAnsi="Helvetica" w:cs="Helvetica"/>
+          <w:b/>
+          <w:lang w:val="es-ES"/>
+        </w:rPr>
+      </w:pPr>
+      <w:r>
+        <w:rPr>
+          <w:rFonts w:ascii="Helvetica" w:hAnsi="Helvetica" w:cs="Helvetica"/>
+          <w:bCs/>
+          <w:lang w:val="es-ES"/>
+        </w:rPr>
+        <w:t>El resultado de la interpretación de los datos da lugar al componente Predicciones y el de Selección de imagen a la imagen del día, siendo ambos el contenido del servicio.</w:t>
+      </w:r>
+    </w:p>
+    <w:p>
+      <w:pPr>
+        <w:pStyle w:val="ListParagraph"/>
+        <w:numPr>
+          <w:ilvl w:val="0"/>
+          <w:numId w:val="14"/>
+        </w:numPr>
+        <w:rPr>
+          <w:rFonts w:ascii="Helvetica" w:hAnsi="Helvetica" w:cs="Helvetica"/>
+          <w:b/>
+          <w:lang w:val="es-ES"/>
+        </w:rPr>
+      </w:pPr>
+      <w:r>
+        <w:rPr>
+          <w:rFonts w:ascii="Helvetica" w:hAnsi="Helvetica" w:cs="Helvetica"/>
+          <w:bCs/>
+          <w:lang w:val="es-ES"/>
+        </w:rPr>
+        <w:t>Se ha incluido al cliente final con el nombre de usuario, ya que es a quien va destinado el sistema y recibirá el contenido que se publique.</w:t>
       </w:r>
     </w:p>
     <w:sectPr>
-      <w:headerReference w:type="default" r:id="rId7"/>
+      <w:headerReference w:type="default" r:id="rId8"/>
       <w:pgSz w:w="12240" w:h="15840"/>
       <w:pgMar w:top="1440" w:right="1440" w:bottom="1440" w:left="1440" w:header="720" w:footer="720" w:gutter="0"/>
       <w:cols w:space="720"/>
@@ -1131,7 +1274,7 @@
 <w:hdr xmlns:wpc="http://schemas.microsoft.com/office/word/2010/wordprocessingCanvas" xmlns:cx="http://schemas.microsoft.com/office/drawing/2014/chartex" xmlns:cx1="http://schemas.microsoft.com/office/drawing/2015/9/8/chartex" xmlns:cx2="http://schemas.microsoft.com/office/drawing/2015/10/21/chartex" xmlns:cx3="http://schemas.microsoft.com/office/drawing/2016/5/9/chartex" xmlns:cx4="http://schemas.microsoft.com/office/drawing/2016/5/10/chartex" xmlns:cx5="http://schemas.microsoft.com/office/drawing/2016/5/11/chartex" xmlns:cx6="http://schemas.microsoft.com/office/drawing/2016/5/12/chartex" xmlns:cx7="http://schemas.microsoft.com/office/drawing/2016/5/13/chartex" xmlns:cx8="http://schemas.microsoft.com/office/drawing/2016/5/14/chartex" xmlns:mc="http://schemas.openxmlformats.org/markup-compatibility/2006" xmlns:aink="http://schemas.microsoft.com/office/drawing/2016/ink" xmlns:am3d="http://schemas.microsoft.com/office/drawing/2017/model3d" xmlns:o="urn:schemas-microsoft-com:office:office" xmlns:r="http://schemas.openxmlformats.org/officeDocument/2006/relationships" xmlns:m="http://schemas.openxmlformats.org/officeDocument/2006/math" xmlns:v="urn:schemas-microsoft-com:vml" xmlns:wp14="http://schemas.microsoft.com/office/word/2010/wordprocessingDrawing" xmlns:wp="http://schemas.openxmlformats.org/drawingml/2006/wordprocessingDrawing" xmlns:w10="urn:schemas-microsoft-com:office:word" xmlns:w="http://schemas.openxmlformats.org/wordprocessingml/2006/main" xmlns:w14="http://schemas.microsoft.com/office/word/2010/wordml" xmlns:w15="http://schemas.microsoft.com/office/word/2012/wordml" xmlns:w16cex="http://schemas.microsoft.com/office/word/2018/wordml/cex" xmlns:w16cid="http://schemas.microsoft.com/office/word/2016/wordml/cid" xmlns:w16="http://schemas.microsoft.com/office/word/2018/wordml" xmlns:w16se="http://schemas.microsoft.com/office/word/2015/wordml/symex" xmlns:wpg="http://schemas.microsoft.com/office/word/2010/wordprocessingGroup" xmlns:wpi="http://schemas.microsoft.com/office/word/2010/wordprocessingInk" xmlns:wne="http://schemas.microsoft.com/office/word/2006/wordml" xmlns:wps="http://schemas.microsoft.com/office/word/2010/wordprocessingShape" mc:Ignorable="w14 w15 w16se w16cid w16 w16cex wp14">
   <w:p>
     <w:pPr>
-      <w:pStyle w:val="Encabezado"/>
+      <w:pStyle w:val="Header"/>
     </w:pPr>
     <w:r>
       <w:rPr>
@@ -2024,6 +2167,118 @@
     </w:lvl>
   </w:abstractNum>
   <w:abstractNum w:abstractNumId="9" w15:restartNumberingAfterBreak="0">
+    <w:nsid w:val="2A98487B"/>
+    <w:multiLevelType w:val="hybridMultilevel"/>
+    <w:tmpl w:val="74D2193C"/>
+    <w:lvl w:ilvl="0" w:tplc="CACA5FE0">
+      <w:numFmt w:val="bullet"/>
+      <w:lvlText w:val="-"/>
+      <w:lvlJc w:val="left"/>
+      <w:pPr>
+        <w:ind w:left="720" w:hanging="360"/>
+      </w:pPr>
+      <w:rPr>
+        <w:rFonts w:ascii="Helvetica" w:eastAsiaTheme="minorHAnsi" w:hAnsi="Helvetica" w:cs="Helvetica" w:hint="default"/>
+      </w:rPr>
+    </w:lvl>
+    <w:lvl w:ilvl="1" w:tplc="0C0A0003" w:tentative="1">
+      <w:start w:val="1"/>
+      <w:numFmt w:val="bullet"/>
+      <w:lvlText w:val="o"/>
+      <w:lvlJc w:val="left"/>
+      <w:pPr>
+        <w:ind w:left="1440" w:hanging="360"/>
+      </w:pPr>
+      <w:rPr>
+        <w:rFonts w:ascii="Courier New" w:hAnsi="Courier New" w:cs="Courier New" w:hint="default"/>
+      </w:rPr>
+    </w:lvl>
+    <w:lvl w:ilvl="2" w:tplc="0C0A0005" w:tentative="1">
+      <w:start w:val="1"/>
+      <w:numFmt w:val="bullet"/>
+      <w:lvlText w:val=""/>
+      <w:lvlJc w:val="left"/>
+      <w:pPr>
+        <w:ind w:left="2160" w:hanging="360"/>
+      </w:pPr>
+      <w:rPr>
+        <w:rFonts w:ascii="Wingdings" w:hAnsi="Wingdings" w:hint="default"/>
+      </w:rPr>
+    </w:lvl>
+    <w:lvl w:ilvl="3" w:tplc="0C0A0001" w:tentative="1">
+      <w:start w:val="1"/>
+      <w:numFmt w:val="bullet"/>
+      <w:lvlText w:val=""/>
+      <w:lvlJc w:val="left"/>
+      <w:pPr>
+        <w:ind w:left="2880" w:hanging="360"/>
+      </w:pPr>
+      <w:rPr>
+        <w:rFonts w:ascii="Symbol" w:hAnsi="Symbol" w:hint="default"/>
+      </w:rPr>
+    </w:lvl>
+    <w:lvl w:ilvl="4" w:tplc="0C0A0003" w:tentative="1">
+      <w:start w:val="1"/>
+      <w:numFmt w:val="bullet"/>
+      <w:lvlText w:val="o"/>
+      <w:lvlJc w:val="left"/>
+      <w:pPr>
+        <w:ind w:left="3600" w:hanging="360"/>
+      </w:pPr>
+      <w:rPr>
+        <w:rFonts w:ascii="Courier New" w:hAnsi="Courier New" w:cs="Courier New" w:hint="default"/>
+      </w:rPr>
+    </w:lvl>
+    <w:lvl w:ilvl="5" w:tplc="0C0A0005" w:tentative="1">
+      <w:start w:val="1"/>
+      <w:numFmt w:val="bullet"/>
+      <w:lvlText w:val=""/>
+      <w:lvlJc w:val="left"/>
+      <w:pPr>
+        <w:ind w:left="4320" w:hanging="360"/>
+      </w:pPr>
+      <w:rPr>
+        <w:rFonts w:ascii="Wingdings" w:hAnsi="Wingdings" w:hint="default"/>
+      </w:rPr>
+    </w:lvl>
+    <w:lvl w:ilvl="6" w:tplc="0C0A0001" w:tentative="1">
+      <w:start w:val="1"/>
+      <w:numFmt w:val="bullet"/>
+      <w:lvlText w:val=""/>
+      <w:lvlJc w:val="left"/>
+      <w:pPr>
+        <w:ind w:left="5040" w:hanging="360"/>
+      </w:pPr>
+      <w:rPr>
+        <w:rFonts w:ascii="Symbol" w:hAnsi="Symbol" w:hint="default"/>
+      </w:rPr>
+    </w:lvl>
+    <w:lvl w:ilvl="7" w:tplc="0C0A0003" w:tentative="1">
+      <w:start w:val="1"/>
+      <w:numFmt w:val="bullet"/>
+      <w:lvlText w:val="o"/>
+      <w:lvlJc w:val="left"/>
+      <w:pPr>
+        <w:ind w:left="5760" w:hanging="360"/>
+      </w:pPr>
+      <w:rPr>
+        <w:rFonts w:ascii="Courier New" w:hAnsi="Courier New" w:cs="Courier New" w:hint="default"/>
+      </w:rPr>
+    </w:lvl>
+    <w:lvl w:ilvl="8" w:tplc="0C0A0005" w:tentative="1">
+      <w:start w:val="1"/>
+      <w:numFmt w:val="bullet"/>
+      <w:lvlText w:val=""/>
+      <w:lvlJc w:val="left"/>
+      <w:pPr>
+        <w:ind w:left="6480" w:hanging="360"/>
+      </w:pPr>
+      <w:rPr>
+        <w:rFonts w:ascii="Wingdings" w:hAnsi="Wingdings" w:hint="default"/>
+      </w:rPr>
+    </w:lvl>
+  </w:abstractNum>
+  <w:abstractNum w:abstractNumId="10" w15:restartNumberingAfterBreak="0">
     <w:nsid w:val="2AD9014C"/>
     <w:multiLevelType w:val="hybridMultilevel"/>
     <w:tmpl w:val="DDDCED46"/>
@@ -2136,7 +2391,119 @@
       </w:rPr>
     </w:lvl>
   </w:abstractNum>
-  <w:abstractNum w:abstractNumId="10" w15:restartNumberingAfterBreak="0">
+  <w:abstractNum w:abstractNumId="11" w15:restartNumberingAfterBreak="0">
+    <w:nsid w:val="38F966C6"/>
+    <w:multiLevelType w:val="hybridMultilevel"/>
+    <w:tmpl w:val="78AE2D58"/>
+    <w:lvl w:ilvl="0" w:tplc="C400B4E6">
+      <w:numFmt w:val="bullet"/>
+      <w:lvlText w:val="-"/>
+      <w:lvlJc w:val="left"/>
+      <w:pPr>
+        <w:ind w:left="720" w:hanging="360"/>
+      </w:pPr>
+      <w:rPr>
+        <w:rFonts w:ascii="Helvetica" w:eastAsiaTheme="minorHAnsi" w:hAnsi="Helvetica" w:cs="Helvetica" w:hint="default"/>
+      </w:rPr>
+    </w:lvl>
+    <w:lvl w:ilvl="1" w:tplc="0C0A0003" w:tentative="1">
+      <w:start w:val="1"/>
+      <w:numFmt w:val="bullet"/>
+      <w:lvlText w:val="o"/>
+      <w:lvlJc w:val="left"/>
+      <w:pPr>
+        <w:ind w:left="1440" w:hanging="360"/>
+      </w:pPr>
+      <w:rPr>
+        <w:rFonts w:ascii="Courier New" w:hAnsi="Courier New" w:cs="Courier New" w:hint="default"/>
+      </w:rPr>
+    </w:lvl>
+    <w:lvl w:ilvl="2" w:tplc="0C0A0005" w:tentative="1">
+      <w:start w:val="1"/>
+      <w:numFmt w:val="bullet"/>
+      <w:lvlText w:val=""/>
+      <w:lvlJc w:val="left"/>
+      <w:pPr>
+        <w:ind w:left="2160" w:hanging="360"/>
+      </w:pPr>
+      <w:rPr>
+        <w:rFonts w:ascii="Wingdings" w:hAnsi="Wingdings" w:hint="default"/>
+      </w:rPr>
+    </w:lvl>
+    <w:lvl w:ilvl="3" w:tplc="0C0A0001" w:tentative="1">
+      <w:start w:val="1"/>
+      <w:numFmt w:val="bullet"/>
+      <w:lvlText w:val=""/>
+      <w:lvlJc w:val="left"/>
+      <w:pPr>
+        <w:ind w:left="2880" w:hanging="360"/>
+      </w:pPr>
+      <w:rPr>
+        <w:rFonts w:ascii="Symbol" w:hAnsi="Symbol" w:hint="default"/>
+      </w:rPr>
+    </w:lvl>
+    <w:lvl w:ilvl="4" w:tplc="0C0A0003" w:tentative="1">
+      <w:start w:val="1"/>
+      <w:numFmt w:val="bullet"/>
+      <w:lvlText w:val="o"/>
+      <w:lvlJc w:val="left"/>
+      <w:pPr>
+        <w:ind w:left="3600" w:hanging="360"/>
+      </w:pPr>
+      <w:rPr>
+        <w:rFonts w:ascii="Courier New" w:hAnsi="Courier New" w:cs="Courier New" w:hint="default"/>
+      </w:rPr>
+    </w:lvl>
+    <w:lvl w:ilvl="5" w:tplc="0C0A0005" w:tentative="1">
+      <w:start w:val="1"/>
+      <w:numFmt w:val="bullet"/>
+      <w:lvlText w:val=""/>
+      <w:lvlJc w:val="left"/>
+      <w:pPr>
+        <w:ind w:left="4320" w:hanging="360"/>
+      </w:pPr>
+      <w:rPr>
+        <w:rFonts w:ascii="Wingdings" w:hAnsi="Wingdings" w:hint="default"/>
+      </w:rPr>
+    </w:lvl>
+    <w:lvl w:ilvl="6" w:tplc="0C0A0001" w:tentative="1">
+      <w:start w:val="1"/>
+      <w:numFmt w:val="bullet"/>
+      <w:lvlText w:val=""/>
+      <w:lvlJc w:val="left"/>
+      <w:pPr>
+        <w:ind w:left="5040" w:hanging="360"/>
+      </w:pPr>
+      <w:rPr>
+        <w:rFonts w:ascii="Symbol" w:hAnsi="Symbol" w:hint="default"/>
+      </w:rPr>
+    </w:lvl>
+    <w:lvl w:ilvl="7" w:tplc="0C0A0003" w:tentative="1">
+      <w:start w:val="1"/>
+      <w:numFmt w:val="bullet"/>
+      <w:lvlText w:val="o"/>
+      <w:lvlJc w:val="left"/>
+      <w:pPr>
+        <w:ind w:left="5760" w:hanging="360"/>
+      </w:pPr>
+      <w:rPr>
+        <w:rFonts w:ascii="Courier New" w:hAnsi="Courier New" w:cs="Courier New" w:hint="default"/>
+      </w:rPr>
+    </w:lvl>
+    <w:lvl w:ilvl="8" w:tplc="0C0A0005" w:tentative="1">
+      <w:start w:val="1"/>
+      <w:numFmt w:val="bullet"/>
+      <w:lvlText w:val=""/>
+      <w:lvlJc w:val="left"/>
+      <w:pPr>
+        <w:ind w:left="6480" w:hanging="360"/>
+      </w:pPr>
+      <w:rPr>
+        <w:rFonts w:ascii="Wingdings" w:hAnsi="Wingdings" w:hint="default"/>
+      </w:rPr>
+    </w:lvl>
+  </w:abstractNum>
+  <w:abstractNum w:abstractNumId="12" w15:restartNumberingAfterBreak="0">
     <w:nsid w:val="39175B2B"/>
     <w:multiLevelType w:val="hybridMultilevel"/>
     <w:tmpl w:val="AD1A419A"/>
@@ -2222,7 +2589,7 @@
       </w:pPr>
     </w:lvl>
   </w:abstractNum>
-  <w:abstractNum w:abstractNumId="11" w15:restartNumberingAfterBreak="0">
+  <w:abstractNum w:abstractNumId="13" w15:restartNumberingAfterBreak="0">
     <w:nsid w:val="5D9435A0"/>
     <w:multiLevelType w:val="hybridMultilevel"/>
     <w:tmpl w:val="D4927328"/>
@@ -2315,7 +2682,7 @@
     <w:abstractNumId w:val="0"/>
   </w:num>
   <w:num w:numId="3">
-    <w:abstractNumId w:val="11"/>
+    <w:abstractNumId w:val="13"/>
   </w:num>
   <w:num w:numId="4">
     <w:abstractNumId w:val="8"/>
@@ -2324,13 +2691,13 @@
     <w:abstractNumId w:val="6"/>
   </w:num>
   <w:num w:numId="6">
-    <w:abstractNumId w:val="9"/>
+    <w:abstractNumId w:val="10"/>
   </w:num>
   <w:num w:numId="7">
     <w:abstractNumId w:val="3"/>
   </w:num>
   <w:num w:numId="8">
-    <w:abstractNumId w:val="10"/>
+    <w:abstractNumId w:val="12"/>
   </w:num>
   <w:num w:numId="9">
     <w:abstractNumId w:val="7"/>
@@ -2343,6 +2710,12 @@
   </w:num>
   <w:num w:numId="12">
     <w:abstractNumId w:val="2"/>
+  </w:num>
+  <w:num w:numId="13">
+    <w:abstractNumId w:val="9"/>
+  </w:num>
+  <w:num w:numId="14">
+    <w:abstractNumId w:val="11"/>
   </w:num>
 </w:numbering>
 </file>
@@ -2750,11 +3123,11 @@
       <w:lang w:val="en-US"/>
     </w:rPr>
   </w:style>
-  <w:style w:type="paragraph" w:styleId="Ttulo1">
+  <w:style w:type="paragraph" w:styleId="Heading1">
     <w:name w:val="heading 1"/>
     <w:basedOn w:val="Normal"/>
     <w:next w:val="Normal"/>
-    <w:link w:val="Ttulo1Car"/>
+    <w:link w:val="Heading1Char"/>
     <w:uiPriority w:val="9"/>
     <w:qFormat/>
     <w:rsid w:val="00517B79"/>
@@ -2771,13 +3144,13 @@
       <w:szCs w:val="32"/>
     </w:rPr>
   </w:style>
-  <w:style w:type="character" w:default="1" w:styleId="Fuentedeprrafopredeter">
+  <w:style w:type="character" w:default="1" w:styleId="DefaultParagraphFont">
     <w:name w:val="Default Paragraph Font"/>
     <w:uiPriority w:val="1"/>
     <w:semiHidden/>
     <w:unhideWhenUsed/>
   </w:style>
-  <w:style w:type="table" w:default="1" w:styleId="Tablanormal">
+  <w:style w:type="table" w:default="1" w:styleId="TableNormal">
     <w:name w:val="Normal Table"/>
     <w:uiPriority w:val="99"/>
     <w:semiHidden/>
@@ -2792,16 +3165,16 @@
       </w:tblCellMar>
     </w:tblPr>
   </w:style>
-  <w:style w:type="numbering" w:default="1" w:styleId="Sinlista">
+  <w:style w:type="numbering" w:default="1" w:styleId="NoList">
     <w:name w:val="No List"/>
     <w:uiPriority w:val="99"/>
     <w:semiHidden/>
     <w:unhideWhenUsed/>
   </w:style>
-  <w:style w:type="paragraph" w:styleId="Encabezado">
+  <w:style w:type="paragraph" w:styleId="Header">
     <w:name w:val="header"/>
     <w:basedOn w:val="Normal"/>
-    <w:link w:val="EncabezadoCar"/>
+    <w:link w:val="HeaderChar"/>
     <w:uiPriority w:val="99"/>
     <w:unhideWhenUsed/>
     <w:rsid w:val="00517B79"/>
@@ -2816,17 +3189,17 @@
       <w:lang w:val="es-ES"/>
     </w:rPr>
   </w:style>
-  <w:style w:type="character" w:customStyle="1" w:styleId="EncabezadoCar">
-    <w:name w:val="Encabezado Car"/>
-    <w:basedOn w:val="Fuentedeprrafopredeter"/>
-    <w:link w:val="Encabezado"/>
+  <w:style w:type="character" w:customStyle="1" w:styleId="HeaderChar">
+    <w:name w:val="Header Char"/>
+    <w:basedOn w:val="DefaultParagraphFont"/>
+    <w:link w:val="Header"/>
     <w:uiPriority w:val="99"/>
     <w:rsid w:val="00517B79"/>
   </w:style>
-  <w:style w:type="paragraph" w:styleId="Piedepgina">
+  <w:style w:type="paragraph" w:styleId="Footer">
     <w:name w:val="footer"/>
     <w:basedOn w:val="Normal"/>
-    <w:link w:val="PiedepginaCar"/>
+    <w:link w:val="FooterChar"/>
     <w:uiPriority w:val="99"/>
     <w:unhideWhenUsed/>
     <w:rsid w:val="00517B79"/>
@@ -2841,17 +3214,17 @@
       <w:lang w:val="es-ES"/>
     </w:rPr>
   </w:style>
-  <w:style w:type="character" w:customStyle="1" w:styleId="PiedepginaCar">
-    <w:name w:val="Pie de página Car"/>
-    <w:basedOn w:val="Fuentedeprrafopredeter"/>
-    <w:link w:val="Piedepgina"/>
+  <w:style w:type="character" w:customStyle="1" w:styleId="FooterChar">
+    <w:name w:val="Footer Char"/>
+    <w:basedOn w:val="DefaultParagraphFont"/>
+    <w:link w:val="Footer"/>
     <w:uiPriority w:val="99"/>
     <w:rsid w:val="00517B79"/>
   </w:style>
-  <w:style w:type="character" w:customStyle="1" w:styleId="Ttulo1Car">
-    <w:name w:val="Título 1 Car"/>
-    <w:basedOn w:val="Fuentedeprrafopredeter"/>
-    <w:link w:val="Ttulo1"/>
+  <w:style w:type="character" w:customStyle="1" w:styleId="Heading1Char">
+    <w:name w:val="Heading 1 Char"/>
+    <w:basedOn w:val="DefaultParagraphFont"/>
+    <w:link w:val="Heading1"/>
     <w:uiPriority w:val="9"/>
     <w:rsid w:val="00517B79"/>
     <w:rPr>
@@ -2862,7 +3235,7 @@
       <w:lang w:val="en-US"/>
     </w:rPr>
   </w:style>
-  <w:style w:type="paragraph" w:styleId="Prrafodelista">
+  <w:style w:type="paragraph" w:styleId="ListParagraph">
     <w:name w:val="List Paragraph"/>
     <w:basedOn w:val="Normal"/>
     <w:uiPriority w:val="34"/>
@@ -2873,9 +3246,9 @@
       <w:contextualSpacing/>
     </w:pPr>
   </w:style>
-  <w:style w:type="table" w:styleId="Tablaconcuadrcula">
+  <w:style w:type="table" w:styleId="TableGrid">
     <w:name w:val="Table Grid"/>
-    <w:basedOn w:val="Tablanormal"/>
+    <w:basedOn w:val="TableNormal"/>
     <w:uiPriority w:val="39"/>
     <w:rsid w:val="00517B79"/>
     <w:pPr>
@@ -2892,9 +3265,9 @@
       </w:tblBorders>
     </w:tblPr>
   </w:style>
-  <w:style w:type="character" w:styleId="Hipervnculo">
+  <w:style w:type="character" w:styleId="Hyperlink">
     <w:name w:val="Hyperlink"/>
-    <w:basedOn w:val="Fuentedeprrafopredeter"/>
+    <w:basedOn w:val="DefaultParagraphFont"/>
     <w:uiPriority w:val="99"/>
     <w:semiHidden/>
     <w:unhideWhenUsed/>

</xml_diff>

<commit_message>
IS PPractice Components Diagram 1.2
Listo para entregar.
Subido y puesta accesibilidad


Former-commit-id: 02e5b62f3ef4944a3dc9862c363ce44d1bed4ed5
</commit_message>
<xml_diff>
--- a/IS/PPractice Components diagram/100405951-IND-2.docx
+++ b/IS/PPractice Components diagram/100405951-IND-2.docx
@@ -796,10 +796,10 @@
           <w:lang w:val="es-ES"/>
         </w:rPr>
         <w:drawing>
-          <wp:inline distT="0" distB="0" distL="0" distR="0" wp14:anchorId="5B5B4190" wp14:editId="2ABD39DB">
+          <wp:inline distT="0" distB="0" distL="0" distR="0" wp14:anchorId="5B5B4190" wp14:editId="1BD3CFF5">
             <wp:extent cx="5943600" cy="3613150"/>
             <wp:effectExtent l="0" t="0" r="0" b="6350"/>
-            <wp:docPr id="2" name="Picture 2"/>
+            <wp:docPr id="2" name="Picture 2" descr="Diagram&#10;&#10;Description autom&#10;atically generated"/>
             <wp:cNvGraphicFramePr>
               <a:graphicFrameLocks xmlns:a="http://schemas.openxmlformats.org/drawingml/2006/main" noChangeAspect="1"/>
             </wp:cNvGraphicFramePr>
@@ -807,7 +807,7 @@
               <a:graphicData uri="http://schemas.openxmlformats.org/drawingml/2006/picture">
                 <pic:pic xmlns:pic="http://schemas.openxmlformats.org/drawingml/2006/picture">
                   <pic:nvPicPr>
-                    <pic:cNvPr id="0" name="Picture 1"/>
+                    <pic:cNvPr id="2" name="Picture 2" descr="Diagram&#10;&#10;Description autom&#10;atically generated"/>
                     <pic:cNvPicPr>
                       <a:picLocks noChangeAspect="1" noChangeArrowheads="1"/>
                     </pic:cNvPicPr>

</xml_diff>